<commit_message>
all ready exept 8laba's report scheme.
</commit_message>
<xml_diff>
--- a/подрябинкинзахар/1laba/Отчёт_по_лабараторной_работе_№1_ЛА.docx
+++ b/подрябинкинзахар/1laba/Отчёт_по_лабараторной_работе_№1_ЛА.docx
@@ -495,162 +495,239 @@
         </w:rPr>
         <w:t xml:space="preserve"> 410902</w:t>
       </w:r>
+    </w:p>
+    <w:p>
+      <w:pPr>
+        <w:ind w:firstLine="720"/>
+        <w:jc w:val="both"/>
+        <w:rPr>
+          <w:rFonts w:ascii="Times New Roman" w:hAnsi="Times New Roman" w:cs="Times New Roman"/>
+          <w:sz w:val="28"/>
+          <w:szCs w:val="28"/>
+        </w:rPr>
+      </w:pPr>
+    </w:p>
+    <w:p>
+      <w:pPr>
+        <w:ind w:firstLine="720"/>
+        <w:jc w:val="both"/>
+        <w:rPr>
+          <w:rFonts w:ascii="Times New Roman" w:hAnsi="Times New Roman" w:cs="Times New Roman"/>
+          <w:sz w:val="28"/>
+          <w:szCs w:val="28"/>
+        </w:rPr>
+      </w:pPr>
+      <w:r>
+        <w:rPr>
+          <w:rFonts w:ascii="Times New Roman" w:hAnsi="Times New Roman" w:cs="Times New Roman"/>
+          <w:sz w:val="28"/>
+          <w:szCs w:val="28"/>
+        </w:rPr>
+        <w:t>Проверил:</w:t>
+      </w:r>
+      <w:r>
+        <w:rPr>
+          <w:rFonts w:ascii="Times New Roman" w:hAnsi="Times New Roman" w:cs="Times New Roman"/>
+          <w:sz w:val="28"/>
+          <w:szCs w:val="28"/>
+        </w:rPr>
+        <w:tab/>
+      </w:r>
+      <w:r>
+        <w:rPr>
+          <w:rFonts w:ascii="Times New Roman" w:hAnsi="Times New Roman" w:cs="Times New Roman"/>
+          <w:sz w:val="28"/>
+          <w:szCs w:val="28"/>
+        </w:rPr>
+        <w:tab/>
+      </w:r>
+      <w:r>
+        <w:rPr>
+          <w:rFonts w:ascii="Times New Roman" w:hAnsi="Times New Roman" w:cs="Times New Roman"/>
+          <w:sz w:val="28"/>
+          <w:szCs w:val="28"/>
+        </w:rPr>
+        <w:tab/>
+      </w:r>
+      <w:r>
+        <w:rPr>
+          <w:rFonts w:ascii="Times New Roman" w:hAnsi="Times New Roman" w:cs="Times New Roman"/>
+          <w:sz w:val="28"/>
+          <w:szCs w:val="28"/>
+        </w:rPr>
+        <w:tab/>
+      </w:r>
+      <w:r>
+        <w:rPr>
+          <w:rFonts w:ascii="Times New Roman" w:hAnsi="Times New Roman" w:cs="Times New Roman"/>
+          <w:sz w:val="28"/>
+          <w:szCs w:val="28"/>
+        </w:rPr>
+        <w:tab/>
+      </w:r>
+      <w:r>
+        <w:rPr>
+          <w:rFonts w:ascii="Times New Roman" w:hAnsi="Times New Roman" w:cs="Times New Roman"/>
+          <w:sz w:val="28"/>
+          <w:szCs w:val="28"/>
+        </w:rPr>
+        <w:tab/>
+      </w:r>
+      <w:r>
+        <w:rPr>
+          <w:rFonts w:ascii="Times New Roman" w:hAnsi="Times New Roman" w:cs="Times New Roman"/>
+          <w:sz w:val="28"/>
+          <w:szCs w:val="28"/>
+        </w:rPr>
+        <w:tab/>
+      </w:r>
+      <w:r>
+        <w:rPr>
+          <w:rFonts w:ascii="Times New Roman" w:hAnsi="Times New Roman" w:cs="Times New Roman"/>
+          <w:sz w:val="28"/>
+          <w:szCs w:val="28"/>
+        </w:rPr>
+        <w:tab/>
+      </w:r>
+      <w:r>
+        <w:rPr>
+          <w:rFonts w:ascii="Times New Roman" w:hAnsi="Times New Roman" w:cs="Times New Roman"/>
+          <w:sz w:val="28"/>
+          <w:szCs w:val="28"/>
+          <w:lang w:val="ru-RU"/>
+        </w:rPr>
+        <w:t>Усенко Ф.В.</w:t>
+      </w:r>
+    </w:p>
+    <w:p>
+      <w:pPr>
+        <w:jc w:val="both"/>
+        <w:rPr>
+          <w:rFonts w:ascii="Times New Roman" w:hAnsi="Times New Roman" w:cs="Times New Roman"/>
+          <w:sz w:val="28"/>
+          <w:szCs w:val="28"/>
+        </w:rPr>
+      </w:pPr>
+    </w:p>
+    <w:p>
+      <w:pPr>
+        <w:ind w:firstLine="720"/>
+        <w:jc w:val="both"/>
+        <w:rPr>
+          <w:rFonts w:ascii="Times New Roman" w:hAnsi="Times New Roman" w:cs="Times New Roman"/>
+          <w:sz w:val="28"/>
+          <w:szCs w:val="28"/>
+          <w:lang w:val="ru-RU"/>
+        </w:rPr>
+      </w:pPr>
+    </w:p>
+    <w:p>
+      <w:pPr>
+        <w:ind w:firstLine="720"/>
+        <w:jc w:val="both"/>
+        <w:rPr>
+          <w:rFonts w:ascii="Times New Roman" w:hAnsi="Times New Roman" w:cs="Times New Roman"/>
+          <w:sz w:val="28"/>
+          <w:szCs w:val="28"/>
+          <w:lang w:val="ru-RU"/>
+        </w:rPr>
+      </w:pPr>
+    </w:p>
+    <w:p>
+      <w:pPr>
+        <w:ind w:firstLine="720"/>
+        <w:jc w:val="both"/>
+        <w:rPr>
+          <w:rFonts w:ascii="Times New Roman" w:hAnsi="Times New Roman" w:cs="Times New Roman"/>
+          <w:sz w:val="28"/>
+          <w:szCs w:val="28"/>
+          <w:lang w:val="ru-RU"/>
+        </w:rPr>
+      </w:pPr>
+    </w:p>
+    <w:p>
+      <w:pPr>
+        <w:ind w:firstLine="720"/>
+        <w:jc w:val="both"/>
+        <w:rPr>
+          <w:rFonts w:ascii="Times New Roman" w:hAnsi="Times New Roman" w:cs="Times New Roman"/>
+          <w:sz w:val="28"/>
+          <w:szCs w:val="28"/>
+          <w:lang w:val="ru-RU"/>
+        </w:rPr>
+      </w:pPr>
+    </w:p>
+    <w:p>
+      <w:pPr>
+        <w:ind w:firstLine="720"/>
+        <w:jc w:val="both"/>
+        <w:rPr>
+          <w:rFonts w:ascii="Times New Roman" w:hAnsi="Times New Roman" w:cs="Times New Roman"/>
+          <w:sz w:val="28"/>
+          <w:szCs w:val="28"/>
+          <w:lang w:val="ru-RU"/>
+        </w:rPr>
+      </w:pPr>
+    </w:p>
+    <w:p>
+      <w:pPr>
+        <w:ind w:firstLine="720"/>
+        <w:jc w:val="both"/>
+        <w:rPr>
+          <w:rFonts w:ascii="Times New Roman" w:hAnsi="Times New Roman" w:cs="Times New Roman"/>
+          <w:sz w:val="28"/>
+          <w:szCs w:val="28"/>
+          <w:lang w:val="ru-RU"/>
+        </w:rPr>
+      </w:pPr>
+    </w:p>
+    <w:p>
+      <w:pPr>
+        <w:ind w:firstLine="720"/>
+        <w:jc w:val="center"/>
+        <w:rPr>
+          <w:rFonts w:ascii="Times New Roman" w:hAnsi="Times New Roman" w:cs="Times New Roman"/>
+          <w:sz w:val="28"/>
+          <w:szCs w:val="28"/>
+        </w:rPr>
+      </w:pPr>
+      <w:r>
+        <w:rPr>
+          <w:rFonts w:ascii="Times New Roman" w:hAnsi="Times New Roman" w:cs="Times New Roman"/>
+          <w:sz w:val="28"/>
+          <w:szCs w:val="28"/>
+        </w:rPr>
+        <w:t>Минск 2024</w:t>
+      </w:r>
+    </w:p>
+    <w:p>
+      <w:pPr>
+        <w:rPr>
+          <w:rFonts w:ascii="Times New Roman" w:hAnsi="Times New Roman" w:cs="Times New Roman"/>
+          <w:sz w:val="28"/>
+          <w:szCs w:val="28"/>
+        </w:rPr>
+      </w:pPr>
+      <w:r>
+        <w:rPr>
+          <w:rFonts w:ascii="Times New Roman" w:hAnsi="Times New Roman" w:cs="Times New Roman"/>
+          <w:sz w:val="28"/>
+          <w:szCs w:val="28"/>
+        </w:rPr>
+        <w:br w:type="page"/>
+      </w:r>
+    </w:p>
+    <w:p>
+      <w:pPr>
+        <w:jc w:val="both"/>
+        <w:rPr>
+          <w:rFonts w:ascii="Times New Roman" w:hAnsi="Times New Roman" w:cs="Times New Roman"/>
+          <w:sz w:val="28"/>
+          <w:szCs w:val="28"/>
+        </w:rPr>
+      </w:pPr>
       <w:bookmarkStart w:id="0" w:name="_GoBack"/>
       <w:bookmarkEnd w:id="0"/>
-    </w:p>
-    <w:p>
-      <w:pPr>
-        <w:ind w:firstLine="720"/>
-        <w:jc w:val="both"/>
-        <w:rPr>
-          <w:rFonts w:ascii="Times New Roman" w:hAnsi="Times New Roman" w:cs="Times New Roman"/>
-          <w:sz w:val="28"/>
-          <w:szCs w:val="28"/>
-        </w:rPr>
-      </w:pPr>
-    </w:p>
-    <w:p>
-      <w:pPr>
-        <w:ind w:firstLine="720"/>
-        <w:jc w:val="both"/>
-        <w:rPr>
-          <w:rFonts w:ascii="Times New Roman" w:hAnsi="Times New Roman" w:cs="Times New Roman"/>
-          <w:sz w:val="28"/>
-          <w:szCs w:val="28"/>
-        </w:rPr>
-      </w:pPr>
-      <w:r>
-        <w:rPr>
-          <w:rFonts w:ascii="Times New Roman" w:hAnsi="Times New Roman" w:cs="Times New Roman"/>
-          <w:sz w:val="28"/>
-          <w:szCs w:val="28"/>
-        </w:rPr>
-        <w:t>Проверил:</w:t>
-      </w:r>
-      <w:r>
-        <w:rPr>
-          <w:rFonts w:ascii="Times New Roman" w:hAnsi="Times New Roman" w:cs="Times New Roman"/>
-          <w:sz w:val="28"/>
-          <w:szCs w:val="28"/>
-        </w:rPr>
-        <w:tab/>
-      </w:r>
-      <w:r>
-        <w:rPr>
-          <w:rFonts w:ascii="Times New Roman" w:hAnsi="Times New Roman" w:cs="Times New Roman"/>
-          <w:sz w:val="28"/>
-          <w:szCs w:val="28"/>
-        </w:rPr>
-        <w:tab/>
-      </w:r>
-      <w:r>
-        <w:rPr>
-          <w:rFonts w:ascii="Times New Roman" w:hAnsi="Times New Roman" w:cs="Times New Roman"/>
-          <w:sz w:val="28"/>
-          <w:szCs w:val="28"/>
-        </w:rPr>
-        <w:tab/>
-      </w:r>
-      <w:r>
-        <w:rPr>
-          <w:rFonts w:ascii="Times New Roman" w:hAnsi="Times New Roman" w:cs="Times New Roman"/>
-          <w:sz w:val="28"/>
-          <w:szCs w:val="28"/>
-        </w:rPr>
-        <w:tab/>
-      </w:r>
-      <w:r>
-        <w:rPr>
-          <w:rFonts w:ascii="Times New Roman" w:hAnsi="Times New Roman" w:cs="Times New Roman"/>
-          <w:sz w:val="28"/>
-          <w:szCs w:val="28"/>
-        </w:rPr>
-        <w:tab/>
-      </w:r>
-      <w:r>
-        <w:rPr>
-          <w:rFonts w:ascii="Times New Roman" w:hAnsi="Times New Roman" w:cs="Times New Roman"/>
-          <w:sz w:val="28"/>
-          <w:szCs w:val="28"/>
-        </w:rPr>
-        <w:tab/>
-      </w:r>
-      <w:r>
-        <w:rPr>
-          <w:rFonts w:ascii="Times New Roman" w:hAnsi="Times New Roman" w:cs="Times New Roman"/>
-          <w:sz w:val="28"/>
-          <w:szCs w:val="28"/>
-        </w:rPr>
-        <w:tab/>
-      </w:r>
-      <w:r>
-        <w:rPr>
-          <w:rFonts w:ascii="Times New Roman" w:hAnsi="Times New Roman" w:cs="Times New Roman"/>
-          <w:sz w:val="28"/>
-          <w:szCs w:val="28"/>
-        </w:rPr>
-        <w:tab/>
-      </w:r>
-      <w:r>
-        <w:rPr>
-          <w:rFonts w:ascii="Times New Roman" w:hAnsi="Times New Roman" w:cs="Times New Roman"/>
-          <w:sz w:val="28"/>
-          <w:szCs w:val="28"/>
-          <w:lang w:val="ru-RU"/>
-        </w:rPr>
-        <w:t>Усенко Ф.В.</w:t>
-      </w:r>
-    </w:p>
-    <w:p>
-      <w:pPr>
-        <w:jc w:val="both"/>
-        <w:rPr>
-          <w:rFonts w:ascii="Times New Roman" w:hAnsi="Times New Roman" w:cs="Times New Roman"/>
-          <w:sz w:val="28"/>
-          <w:szCs w:val="28"/>
-        </w:rPr>
-      </w:pPr>
-    </w:p>
-    <w:p>
-      <w:pPr>
-        <w:ind w:firstLine="720"/>
-        <w:jc w:val="both"/>
-        <w:rPr>
-          <w:rFonts w:ascii="Times New Roman" w:hAnsi="Times New Roman" w:cs="Times New Roman"/>
-          <w:sz w:val="28"/>
-          <w:szCs w:val="28"/>
-          <w:lang w:val="ru-RU"/>
-        </w:rPr>
-      </w:pPr>
-    </w:p>
-    <w:p>
-      <w:pPr>
-        <w:ind w:firstLine="720"/>
-        <w:jc w:val="center"/>
-        <w:rPr>
-          <w:rFonts w:ascii="Times New Roman" w:hAnsi="Times New Roman" w:cs="Times New Roman"/>
-          <w:sz w:val="28"/>
-          <w:szCs w:val="28"/>
-        </w:rPr>
-      </w:pPr>
-      <w:r>
-        <w:rPr>
-          <w:rFonts w:ascii="Times New Roman" w:hAnsi="Times New Roman" w:cs="Times New Roman"/>
-          <w:sz w:val="28"/>
-          <w:szCs w:val="28"/>
-        </w:rPr>
-        <w:t>Минск 2024</w:t>
-      </w:r>
-    </w:p>
-    <w:p>
-      <w:pPr>
-        <w:jc w:val="both"/>
-        <w:rPr>
-          <w:rFonts w:ascii="Times New Roman" w:hAnsi="Times New Roman" w:cs="Times New Roman"/>
-          <w:sz w:val="28"/>
-          <w:szCs w:val="28"/>
-        </w:rPr>
-      </w:pPr>
     </w:p>
     <w:p>
       <w:pPr>
@@ -1249,7 +1326,6 @@
           <w:sz w:val="28"/>
           <w:szCs w:val="28"/>
         </w:rPr>
-        <w:lastRenderedPageBreak/>
         <w:t>На рисунках 1-</w:t>
       </w:r>
       <w:r>
@@ -1408,6 +1484,7 @@
           <w:szCs w:val="28"/>
           <w:lang w:val="en-US"/>
         </w:rPr>
+        <w:lastRenderedPageBreak/>
         <w:drawing>
           <wp:inline distT="0" distB="0" distL="0" distR="0" wp14:anchorId="7D6201F1" wp14:editId="5DBA9CE3">
             <wp:extent cx="5861674" cy="3105340"/>
@@ -1491,7 +1568,6 @@
           <w:szCs w:val="28"/>
           <w:lang w:val="en-US"/>
         </w:rPr>
-        <w:lastRenderedPageBreak/>
         <w:drawing>
           <wp:inline distT="0" distB="0" distL="0" distR="0" wp14:anchorId="27196EF6" wp14:editId="3454307E">
             <wp:extent cx="5940425" cy="3160395"/>
@@ -1584,6 +1660,7 @@
           <w:szCs w:val="28"/>
           <w:lang w:val="en-US"/>
         </w:rPr>
+        <w:lastRenderedPageBreak/>
         <w:drawing>
           <wp:inline distT="0" distB="0" distL="0" distR="0" wp14:anchorId="1BED7DE3" wp14:editId="65991536">
             <wp:extent cx="5940425" cy="3168015"/>
@@ -1694,17 +1771,7 @@
           <w:szCs w:val="28"/>
           <w:lang w:val="ru-RU"/>
         </w:rPr>
-        <w:t xml:space="preserve">в ходе выполнения работы создана программа производящее вычисление по заданным формулам. Итоговый результат вычисляется как средне арифметическое результатов вычисления по двум заданным формулам, округлённое до 5 знака после запятой. В ходе выполнения работы появилась необходимость ввести условный оператор поскольку одна из формул даёт </w:t>
-      </w:r>
-      <w:r>
-        <w:rPr>
-          <w:rFonts w:ascii="Times New Roman" w:hAnsi="Times New Roman" w:cs="Times New Roman"/>
-          <w:sz w:val="28"/>
-          <w:szCs w:val="28"/>
-          <w:lang w:val="ru-RU"/>
-        </w:rPr>
-        <w:lastRenderedPageBreak/>
-        <w:t xml:space="preserve">результат с неопределённым знаком </w:t>
+        <w:t xml:space="preserve">в ходе выполнения работы создана программа производящее вычисление по заданным формулам. Итоговый результат вычисляется как средне арифметическое результатов вычисления по двум заданным формулам, округлённое до 5 знака после запятой. В ходе выполнения работы появилась необходимость ввести условный оператор поскольку одна из формул даёт результат с неопределённым знаком </w:t>
       </w:r>
       <w:r>
         <w:rPr>

</xml_diff>